<commit_message>
update JSP workshop with locations instead of employees.
</commit_message>
<xml_diff>
--- a/Servlets/JSPWorkshop.docx
+++ b/Servlets/JSPWorkshop.docx
@@ -33,6 +33,8 @@
         </w:rPr>
         <w:t>op</w:t>
       </w:r>
+      <w:bookmarkStart w:id="0" w:name="_GoBack"/>
+      <w:bookmarkEnd w:id="0"/>
     </w:p>
     <w:p>
       <w:pPr>
@@ -98,476 +100,61 @@
         <w:rPr>
           <w:lang w:val="en-US"/>
         </w:rPr>
-        <w:t xml:space="preserve">Clone the repository locally, with the name </w:t>
-      </w:r>
-      <w:r>
-        <w:rPr>
-          <w:lang w:val="en-US"/>
-        </w:rPr>
-        <w:t>Z2H_JEE</w:t>
-      </w:r>
-    </w:p>
-    <w:p>
-      <w:pPr>
-        <w:pStyle w:val="ListParagraph"/>
-        <w:rPr>
-          <w:lang w:val="en-US"/>
-        </w:rPr>
-      </w:pPr>
-    </w:p>
-    <w:p>
-      <w:pPr>
-        <w:pStyle w:val="ListParagraph"/>
-        <w:numPr>
-          <w:ilvl w:val="0"/>
-          <w:numId w:val="1"/>
-        </w:numPr>
-        <w:rPr>
-          <w:lang w:val="en-US"/>
-        </w:rPr>
-      </w:pPr>
-      <w:r>
-        <w:rPr>
-          <w:lang w:val="en-US"/>
-        </w:rPr>
-        <w:t xml:space="preserve">Switch to branch </w:t>
+        <w:t xml:space="preserve">In </w:t>
+      </w:r>
+      <w:r>
+        <w:rPr>
+          <w:b/>
+          <w:lang w:val="en-US"/>
+        </w:rPr>
+        <w:t>pom.xml</w:t>
+      </w:r>
+      <w:r>
+        <w:rPr>
+          <w:lang w:val="en-US"/>
+        </w:rPr>
+        <w:t xml:space="preserve"> </w:t>
+      </w:r>
+      <w:r>
+        <w:rPr>
+          <w:lang w:val="en-US"/>
+        </w:rPr>
+        <w:t xml:space="preserve">change the </w:t>
       </w:r>
       <w:proofErr w:type="spellStart"/>
       <w:r>
         <w:rPr>
-          <w:b/>
-          <w:lang w:val="en-US"/>
-        </w:rPr>
-        <w:t>jsp</w:t>
+          <w:lang w:val="en-US"/>
+        </w:rPr>
+        <w:t>artifactId</w:t>
       </w:r>
       <w:proofErr w:type="spellEnd"/>
-    </w:p>
-    <w:p>
-      <w:pPr>
-        <w:pStyle w:val="ListParagraph"/>
-        <w:rPr>
-          <w:lang w:val="en-US"/>
-        </w:rPr>
-      </w:pPr>
-    </w:p>
-    <w:p>
-      <w:pPr>
-        <w:pStyle w:val="ListParagraph"/>
-        <w:numPr>
-          <w:ilvl w:val="0"/>
-          <w:numId w:val="1"/>
-        </w:numPr>
-        <w:rPr>
-          <w:lang w:val="en-US"/>
-        </w:rPr>
-      </w:pPr>
-      <w:r>
-        <w:rPr>
-          <w:lang w:val="en-US"/>
-        </w:rPr>
-        <w:t>Open your project (the one that you forked yesterday from JEE</w:t>
-      </w:r>
-      <w:r>
-        <w:rPr>
-          <w:lang w:val="en-US"/>
-        </w:rPr>
-        <w:t xml:space="preserve">, </w:t>
-      </w:r>
-      <w:r>
-        <w:rPr>
-          <w:lang w:val="en-US"/>
-        </w:rPr>
-        <w:t xml:space="preserve">and create a branch named </w:t>
-      </w:r>
-      <w:r>
-        <w:rPr>
-          <w:b/>
-          <w:lang w:val="en-US"/>
-        </w:rPr>
-        <w:t>“</w:t>
+      <w:r>
+        <w:rPr>
+          <w:lang w:val="en-US"/>
+        </w:rPr>
+        <w:t xml:space="preserve"> from web-container to</w:t>
+      </w:r>
+      <w:r>
+        <w:rPr>
+          <w:lang w:val="en-US"/>
+        </w:rPr>
+        <w:t xml:space="preserve"> </w:t>
       </w:r>
       <w:proofErr w:type="spellStart"/>
       <w:r>
         <w:rPr>
-          <w:b/>
-          <w:lang w:val="en-US"/>
-        </w:rPr>
-        <w:t>jsp</w:t>
+          <w:lang w:val="en-US"/>
+        </w:rPr>
+        <w:t>zt</w:t>
+      </w:r>
+      <w:r>
+        <w:rPr>
+          <w:lang w:val="en-US"/>
+        </w:rPr>
+        <w:t>h-jsp</w:t>
       </w:r>
       <w:proofErr w:type="spellEnd"/>
-      <w:r>
-        <w:rPr>
-          <w:b/>
-          <w:lang w:val="en-US"/>
-        </w:rPr>
-        <w:t>”</w:t>
-      </w:r>
-      <w:bookmarkStart w:id="0" w:name="_GoBack"/>
-      <w:bookmarkEnd w:id="0"/>
-    </w:p>
-    <w:p>
-      <w:pPr>
-        <w:pStyle w:val="ListParagraph"/>
-        <w:rPr>
-          <w:lang w:val="en-US"/>
-        </w:rPr>
-      </w:pPr>
-    </w:p>
-    <w:p>
-      <w:pPr>
-        <w:pStyle w:val="ListParagraph"/>
-        <w:numPr>
-          <w:ilvl w:val="0"/>
-          <w:numId w:val="1"/>
-        </w:numPr>
-        <w:rPr>
-          <w:lang w:val="en-US"/>
-        </w:rPr>
-      </w:pPr>
-      <w:r>
-        <w:rPr>
-          <w:lang w:val="en-US"/>
-        </w:rPr>
-        <w:t>Switch to this new created branch</w:t>
-      </w:r>
-    </w:p>
-    <w:p>
-      <w:pPr>
-        <w:pStyle w:val="ListParagraph"/>
-        <w:numPr>
-          <w:ilvl w:val="0"/>
-          <w:numId w:val="1"/>
-        </w:numPr>
-        <w:rPr>
-          <w:lang w:val="en-US"/>
-        </w:rPr>
-      </w:pPr>
-      <w:r>
-        <w:rPr>
-          <w:lang w:val="en-US"/>
-        </w:rPr>
-        <w:t xml:space="preserve">From folder </w:t>
-      </w:r>
-      <w:r>
-        <w:rPr>
-          <w:b/>
-          <w:lang w:val="en-US"/>
-        </w:rPr>
-        <w:t>…/Z2H_JEE</w:t>
-      </w:r>
-      <w:r>
-        <w:rPr>
-          <w:b/>
-          <w:lang w:val="en-US"/>
-        </w:rPr>
-        <w:t xml:space="preserve"> </w:t>
-      </w:r>
-      <w:r>
-        <w:rPr>
-          <w:lang w:val="en-US"/>
-        </w:rPr>
-        <w:t>copy the following resources into you project:</w:t>
-      </w:r>
-    </w:p>
-    <w:p>
-      <w:pPr>
-        <w:pStyle w:val="ListParagraph"/>
-        <w:rPr>
-          <w:lang w:val="en-US"/>
-        </w:rPr>
-      </w:pPr>
-    </w:p>
-    <w:p>
-      <w:pPr>
-        <w:pStyle w:val="ListParagraph"/>
-        <w:numPr>
-          <w:ilvl w:val="1"/>
-          <w:numId w:val="1"/>
-        </w:numPr>
-        <w:rPr>
-          <w:lang w:val="en-US"/>
-        </w:rPr>
-      </w:pPr>
-      <w:r>
-        <w:rPr>
-          <w:lang w:val="en-US"/>
-        </w:rPr>
-        <w:t>File</w:t>
-      </w:r>
-      <w:r>
-        <w:rPr>
-          <w:lang w:val="en-US"/>
-        </w:rPr>
-        <w:t xml:space="preserve"> </w:t>
-      </w:r>
-      <w:r>
-        <w:rPr>
-          <w:b/>
-          <w:lang w:val="en-US"/>
-        </w:rPr>
-        <w:t>employeeList.jsp</w:t>
-      </w:r>
-    </w:p>
-    <w:p>
-      <w:pPr>
-        <w:pStyle w:val="ListParagraph"/>
-        <w:numPr>
-          <w:ilvl w:val="1"/>
-          <w:numId w:val="1"/>
-        </w:numPr>
-        <w:rPr>
-          <w:lang w:val="en-US"/>
-        </w:rPr>
-      </w:pPr>
-      <w:r>
-        <w:rPr>
-          <w:lang w:val="en-US"/>
-        </w:rPr>
-        <w:t>File</w:t>
-      </w:r>
-      <w:r>
-        <w:rPr>
-          <w:lang w:val="en-US"/>
-        </w:rPr>
-        <w:t xml:space="preserve"> </w:t>
-      </w:r>
-      <w:r>
-        <w:rPr>
-          <w:b/>
-          <w:lang w:val="en-US"/>
-        </w:rPr>
-        <w:t>employeeView.jsp</w:t>
-      </w:r>
-    </w:p>
-    <w:p>
-      <w:pPr>
-        <w:pStyle w:val="ListParagraph"/>
-        <w:numPr>
-          <w:ilvl w:val="1"/>
-          <w:numId w:val="1"/>
-        </w:numPr>
-        <w:rPr>
-          <w:lang w:val="en-US"/>
-        </w:rPr>
-      </w:pPr>
-      <w:r>
-        <w:rPr>
-          <w:lang w:val="en-US"/>
-        </w:rPr>
-        <w:t xml:space="preserve">Folder </w:t>
-      </w:r>
-      <w:proofErr w:type="spellStart"/>
-      <w:r>
-        <w:rPr>
-          <w:b/>
-          <w:lang w:val="en-US"/>
-        </w:rPr>
-        <w:t>dao</w:t>
-      </w:r>
-      <w:proofErr w:type="spellEnd"/>
-      <w:r>
-        <w:rPr>
-          <w:lang w:val="en-US"/>
-        </w:rPr>
-        <w:t xml:space="preserve"> in the same folder structure </w:t>
-      </w:r>
-    </w:p>
-    <w:p>
-      <w:pPr>
-        <w:pStyle w:val="ListParagraph"/>
-        <w:numPr>
-          <w:ilvl w:val="1"/>
-          <w:numId w:val="1"/>
-        </w:numPr>
-        <w:rPr>
-          <w:lang w:val="en-US"/>
-        </w:rPr>
-      </w:pPr>
-      <w:r>
-        <w:rPr>
-          <w:lang w:val="en-US"/>
-        </w:rPr>
-        <w:t xml:space="preserve">Folder </w:t>
-      </w:r>
-      <w:r>
-        <w:rPr>
-          <w:b/>
-          <w:lang w:val="en-US"/>
-        </w:rPr>
-        <w:t>domain</w:t>
-      </w:r>
-      <w:r>
-        <w:rPr>
-          <w:lang w:val="en-US"/>
-        </w:rPr>
-        <w:t xml:space="preserve"> in the same folder structure </w:t>
-      </w:r>
-    </w:p>
-    <w:p>
-      <w:pPr>
-        <w:pStyle w:val="ListParagraph"/>
-        <w:numPr>
-          <w:ilvl w:val="1"/>
-          <w:numId w:val="1"/>
-        </w:numPr>
-        <w:rPr>
-          <w:lang w:val="en-US"/>
-        </w:rPr>
-      </w:pPr>
-      <w:r>
-        <w:rPr>
-          <w:lang w:val="en-US"/>
-        </w:rPr>
-        <w:t xml:space="preserve">Folder </w:t>
-      </w:r>
-      <w:proofErr w:type="spellStart"/>
-      <w:r>
-        <w:rPr>
-          <w:b/>
-          <w:lang w:val="en-US"/>
-        </w:rPr>
-        <w:t>utils</w:t>
-      </w:r>
-      <w:proofErr w:type="spellEnd"/>
-      <w:r>
-        <w:rPr>
-          <w:lang w:val="en-US"/>
-        </w:rPr>
-        <w:t xml:space="preserve"> in the same folder structure </w:t>
-      </w:r>
-    </w:p>
-    <w:p>
-      <w:pPr>
-        <w:pStyle w:val="ListParagraph"/>
-        <w:numPr>
-          <w:ilvl w:val="1"/>
-          <w:numId w:val="1"/>
-        </w:numPr>
-        <w:rPr>
-          <w:lang w:val="en-US"/>
-        </w:rPr>
-      </w:pPr>
-      <w:r>
-        <w:rPr>
-          <w:lang w:val="en-US"/>
-        </w:rPr>
-        <w:t xml:space="preserve">Folder </w:t>
-      </w:r>
-      <w:r>
-        <w:rPr>
-          <w:b/>
-          <w:lang w:val="en-US"/>
-        </w:rPr>
-        <w:t>views</w:t>
-      </w:r>
-      <w:r>
-        <w:rPr>
-          <w:lang w:val="en-US"/>
-        </w:rPr>
-        <w:t xml:space="preserve"> in the same folder structure </w:t>
-      </w:r>
-    </w:p>
-    <w:p>
-      <w:pPr>
-        <w:pStyle w:val="ListParagraph"/>
-        <w:numPr>
-          <w:ilvl w:val="1"/>
-          <w:numId w:val="1"/>
-        </w:numPr>
-        <w:rPr>
-          <w:lang w:val="en-US"/>
-        </w:rPr>
-      </w:pPr>
-      <w:r>
-        <w:rPr>
-          <w:lang w:val="en-US"/>
-        </w:rPr>
-        <w:t>Class</w:t>
-      </w:r>
-      <w:r>
-        <w:rPr>
-          <w:lang w:val="en-US"/>
-        </w:rPr>
-        <w:t xml:space="preserve"> </w:t>
-      </w:r>
-      <w:r>
-        <w:rPr>
-          <w:b/>
-          <w:lang w:val="en-US"/>
-        </w:rPr>
-        <w:t>App</w:t>
-      </w:r>
-    </w:p>
-    <w:p>
-      <w:pPr>
-        <w:pStyle w:val="ListParagraph"/>
-        <w:rPr>
-          <w:lang w:val="en-US"/>
-        </w:rPr>
-      </w:pPr>
-    </w:p>
-    <w:p>
-      <w:pPr>
-        <w:pStyle w:val="ListParagraph"/>
-        <w:numPr>
-          <w:ilvl w:val="0"/>
-          <w:numId w:val="1"/>
-        </w:numPr>
-        <w:rPr>
-          <w:lang w:val="en-US"/>
-        </w:rPr>
-      </w:pPr>
-      <w:r>
-        <w:rPr>
-          <w:lang w:val="en-US"/>
-        </w:rPr>
-        <w:t xml:space="preserve">In </w:t>
-      </w:r>
-      <w:r>
-        <w:rPr>
-          <w:b/>
-          <w:lang w:val="en-US"/>
-        </w:rPr>
-        <w:t>pom.xml</w:t>
-      </w:r>
-      <w:r>
-        <w:rPr>
-          <w:lang w:val="en-US"/>
-        </w:rPr>
-        <w:t xml:space="preserve"> </w:t>
-      </w:r>
-      <w:r>
-        <w:rPr>
-          <w:lang w:val="en-US"/>
-        </w:rPr>
-        <w:t xml:space="preserve">change the </w:t>
-      </w:r>
-      <w:proofErr w:type="spellStart"/>
-      <w:r>
-        <w:rPr>
-          <w:lang w:val="en-US"/>
-        </w:rPr>
-        <w:t>artifactId</w:t>
-      </w:r>
-      <w:proofErr w:type="spellEnd"/>
-      <w:r>
-        <w:rPr>
-          <w:lang w:val="en-US"/>
-        </w:rPr>
-        <w:t xml:space="preserve"> from web-container to</w:t>
-      </w:r>
-      <w:r>
-        <w:rPr>
-          <w:lang w:val="en-US"/>
-        </w:rPr>
-        <w:t xml:space="preserve"> </w:t>
-      </w:r>
-      <w:r>
-        <w:rPr>
-          <w:lang w:val="en-US"/>
-        </w:rPr>
-        <w:t>z2h-jsp</w:t>
-      </w:r>
     </w:p>
     <w:p>
       <w:pPr>
@@ -601,13 +188,29 @@
         </w:rPr>
         <w:t>&gt;</w:t>
       </w:r>
+      <w:proofErr w:type="spellStart"/>
       <w:proofErr w:type="gramEnd"/>
       <w:r>
         <w:rPr>
           <w:b/>
           <w:lang w:val="en-US"/>
         </w:rPr>
-        <w:t>z2h-jsp&lt;/</w:t>
+        <w:t>zt</w:t>
+      </w:r>
+      <w:r>
+        <w:rPr>
+          <w:b/>
+          <w:lang w:val="en-US"/>
+        </w:rPr>
+        <w:t>h-jsp</w:t>
+      </w:r>
+      <w:proofErr w:type="spellEnd"/>
+      <w:r>
+        <w:rPr>
+          <w:b/>
+          <w:lang w:val="en-US"/>
+        </w:rPr>
+        <w:t>&lt;/</w:t>
       </w:r>
       <w:proofErr w:type="spellStart"/>
       <w:r>
@@ -741,7 +344,7 @@
             <w:rStyle w:val="Hyperlink"/>
             <w:lang w:val="en-US"/>
           </w:rPr>
-          <w:t>http://localhost:8082/z2h-jsp/employeeList.jsp</w:t>
+          <w:t>http://localhost:8082/zth-jsp/locationList.jsp</w:t>
         </w:r>
       </w:hyperlink>
       <w:r>
@@ -776,13 +379,22 @@
         </w:rPr>
         <w:t xml:space="preserve">Complete file </w:t>
       </w:r>
-      <w:r>
-        <w:rPr>
-          <w:b/>
-          <w:lang w:val="en-US"/>
-        </w:rPr>
-        <w:t>employeeView.jsp</w:t>
-      </w:r>
+      <w:proofErr w:type="spellStart"/>
+      <w:r>
+        <w:rPr>
+          <w:b/>
+          <w:lang w:val="en-US"/>
+        </w:rPr>
+        <w:t>location</w:t>
+      </w:r>
+      <w:r>
+        <w:rPr>
+          <w:b/>
+          <w:lang w:val="en-US"/>
+        </w:rPr>
+        <w:t>View.jsp</w:t>
+      </w:r>
+      <w:proofErr w:type="spellEnd"/>
       <w:r>
         <w:rPr>
           <w:lang w:val="en-US"/>
@@ -799,7 +411,13 @@
         <w:rPr>
           <w:lang w:val="en-US"/>
         </w:rPr>
-        <w:t>e, so that it shows the details of the current employee</w:t>
+        <w:t xml:space="preserve">e, so that it shows the details of the current </w:t>
+      </w:r>
+      <w:r>
+        <w:rPr>
+          <w:lang w:val="en-US"/>
+        </w:rPr>
+        <w:t>location</w:t>
       </w:r>
       <w:r>
         <w:rPr>
@@ -811,7 +429,19 @@
         <w:rPr>
           <w:lang w:val="en-US"/>
         </w:rPr>
-        <w:t>the employee assigned to the id from the request</w:t>
+        <w:t xml:space="preserve">the </w:t>
+      </w:r>
+      <w:r>
+        <w:rPr>
+          <w:lang w:val="en-US"/>
+        </w:rPr>
+        <w:t>location</w:t>
+      </w:r>
+      <w:r>
+        <w:rPr>
+          <w:lang w:val="en-US"/>
+        </w:rPr>
+        <w:t xml:space="preserve"> assigned to the id from the request</w:t>
       </w:r>
       <w:r>
         <w:rPr>
@@ -823,17 +453,70 @@
         <w:rPr>
           <w:lang w:val="en-US"/>
         </w:rPr>
-        <w:t xml:space="preserve">that is sent </w:t>
-      </w:r>
+        <w:t xml:space="preserve">that is sent from </w:t>
+      </w:r>
+      <w:proofErr w:type="spellStart"/>
+      <w:r>
+        <w:rPr>
+          <w:b/>
+          <w:lang w:val="en-US"/>
+        </w:rPr>
+        <w:t>location</w:t>
+      </w:r>
+      <w:r>
+        <w:rPr>
+          <w:b/>
+          <w:lang w:val="en-US"/>
+        </w:rPr>
+        <w:t>List.jsp</w:t>
+      </w:r>
+      <w:proofErr w:type="spellEnd"/>
+      <w:r>
+        <w:rPr>
+          <w:lang w:val="en-US"/>
+        </w:rPr>
+        <w:t>)</w:t>
+      </w:r>
+      <w:r>
+        <w:rPr>
+          <w:lang w:val="en-US"/>
+        </w:rPr>
+        <w:t xml:space="preserve">. </w:t>
+      </w:r>
+      <w:r>
+        <w:rPr>
+          <w:lang w:val="en-US"/>
+        </w:rPr>
+        <w:t xml:space="preserve">For displaying we will use the method </w:t>
+      </w:r>
+    </w:p>
+    <w:p>
+      <w:pPr>
+        <w:pStyle w:val="ListParagraph"/>
+        <w:rPr>
+          <w:lang w:val="en-US"/>
+        </w:rPr>
+      </w:pPr>
+    </w:p>
+    <w:p>
+      <w:pPr>
+        <w:pStyle w:val="ListParagraph"/>
+        <w:rPr>
+          <w:lang w:val="en-US"/>
+        </w:rPr>
+      </w:pPr>
       <w:proofErr w:type="gramStart"/>
       <w:r>
         <w:rPr>
-          <w:lang w:val="en-US"/>
-        </w:rPr>
-        <w:t xml:space="preserve">from </w:t>
-      </w:r>
-      <w:r>
-        <w:rPr>
+          <w:b/>
+          <w:lang w:val="en-US"/>
+        </w:rPr>
+        <w:t>public</w:t>
+      </w:r>
+      <w:proofErr w:type="gramEnd"/>
+      <w:r>
+        <w:rPr>
+          <w:b/>
           <w:lang w:val="en-US"/>
         </w:rPr>
         <w:t xml:space="preserve"> </w:t>
@@ -843,58 +526,14 @@
           <w:b/>
           <w:lang w:val="en-US"/>
         </w:rPr>
-        <w:t>employeeList.jsp</w:t>
-      </w:r>
-      <w:proofErr w:type="gramEnd"/>
-      <w:r>
-        <w:rPr>
-          <w:lang w:val="en-US"/>
-        </w:rPr>
-        <w:t>)</w:t>
-      </w:r>
-      <w:r>
-        <w:rPr>
-          <w:lang w:val="en-US"/>
-        </w:rPr>
-        <w:t xml:space="preserve">. </w:t>
-      </w:r>
-      <w:r>
-        <w:rPr>
-          <w:lang w:val="en-US"/>
-        </w:rPr>
-        <w:t xml:space="preserve">For displaying we will use the method </w:t>
-      </w:r>
-    </w:p>
-    <w:p>
-      <w:pPr>
-        <w:pStyle w:val="ListParagraph"/>
-        <w:rPr>
-          <w:lang w:val="en-US"/>
-        </w:rPr>
-      </w:pPr>
-    </w:p>
-    <w:p>
-      <w:pPr>
-        <w:pStyle w:val="ListParagraph"/>
-        <w:rPr>
-          <w:lang w:val="en-US"/>
-        </w:rPr>
-      </w:pPr>
-      <w:proofErr w:type="gramStart"/>
-      <w:r>
-        <w:rPr>
-          <w:b/>
-          <w:lang w:val="en-US"/>
-        </w:rPr>
-        <w:t>public</w:t>
-      </w:r>
-      <w:proofErr w:type="gramEnd"/>
-      <w:r>
-        <w:rPr>
-          <w:b/>
-          <w:lang w:val="en-US"/>
-        </w:rPr>
-        <w:t xml:space="preserve"> Employee </w:t>
+        <w:t>Location</w:t>
+      </w:r>
+      <w:r>
+        <w:rPr>
+          <w:b/>
+          <w:lang w:val="en-US"/>
+        </w:rPr>
+        <w:t xml:space="preserve"> </w:t>
       </w:r>
       <w:proofErr w:type="spellStart"/>
       <w:r>
@@ -902,7 +541,7 @@
           <w:b/>
           <w:lang w:val="en-US"/>
         </w:rPr>
-        <w:t>getById</w:t>
+        <w:t>getLocationById</w:t>
       </w:r>
       <w:proofErr w:type="spellEnd"/>
       <w:r>
@@ -910,7 +549,28 @@
           <w:b/>
           <w:lang w:val="en-US"/>
         </w:rPr>
-        <w:t>(Long id)</w:t>
+        <w:t xml:space="preserve"> </w:t>
+      </w:r>
+      <w:r>
+        <w:rPr>
+          <w:b/>
+          <w:lang w:val="en-US"/>
+        </w:rPr>
+        <w:t>(</w:t>
+      </w:r>
+      <w:r>
+        <w:rPr>
+          <w:b/>
+          <w:lang w:val="en-US"/>
+        </w:rPr>
+        <w:t>Integer</w:t>
+      </w:r>
+      <w:r>
+        <w:rPr>
+          <w:b/>
+          <w:lang w:val="en-US"/>
+        </w:rPr>
+        <w:t xml:space="preserve"> id)</w:t>
       </w:r>
       <w:r>
         <w:rPr>
@@ -929,7 +589,13 @@
         <w:rPr>
           <w:lang w:val="en-US"/>
         </w:rPr>
-        <w:t>EmployeeDao</w:t>
+        <w:t>Location</w:t>
+      </w:r>
+      <w:r>
+        <w:rPr>
+          <w:lang w:val="en-US"/>
+        </w:rPr>
+        <w:t>Dao</w:t>
       </w:r>
       <w:proofErr w:type="spellEnd"/>
       <w:r>
@@ -962,7 +628,19 @@
         <w:rPr>
           <w:lang w:val="en-US"/>
         </w:rPr>
-        <w:t>Check the employee details from the page</w:t>
+        <w:t xml:space="preserve">Check the </w:t>
+      </w:r>
+      <w:r>
+        <w:rPr>
+          <w:lang w:val="en-US"/>
+        </w:rPr>
+        <w:t>location</w:t>
+      </w:r>
+      <w:r>
+        <w:rPr>
+          <w:lang w:val="en-US"/>
+        </w:rPr>
+        <w:t xml:space="preserve"> details from the page</w:t>
       </w:r>
       <w:r>
         <w:rPr>
@@ -996,50 +674,71 @@
         </w:rPr>
         <w:t xml:space="preserve">In </w:t>
       </w:r>
-      <w:r>
-        <w:rPr>
-          <w:b/>
-          <w:lang w:val="en-US"/>
-        </w:rPr>
-        <w:t>employeeList.jsp</w:t>
-      </w:r>
-      <w:r>
-        <w:rPr>
-          <w:lang w:val="en-US"/>
-        </w:rPr>
-        <w:t xml:space="preserve"> replace line  </w:t>
-      </w:r>
-    </w:p>
-    <w:p>
-      <w:pPr>
-        <w:pStyle w:val="ListParagraph"/>
-        <w:rPr>
-          <w:b/>
-          <w:lang w:val="en-US"/>
-        </w:rPr>
-      </w:pPr>
-    </w:p>
-    <w:p>
-      <w:pPr>
-        <w:pStyle w:val="ListParagraph"/>
-        <w:rPr>
-          <w:lang w:val="en-US"/>
-        </w:rPr>
-      </w:pPr>
-      <w:r>
-        <w:rPr>
-          <w:b/>
-          <w:lang w:val="en-US"/>
-        </w:rPr>
-        <w:t xml:space="preserve">List&lt;Employee&gt; </w:t>
-      </w:r>
       <w:proofErr w:type="spellStart"/>
       <w:r>
         <w:rPr>
           <w:b/>
           <w:lang w:val="en-US"/>
         </w:rPr>
-        <w:t>employeeList</w:t>
+        <w:t>location</w:t>
+      </w:r>
+      <w:r>
+        <w:rPr>
+          <w:b/>
+          <w:lang w:val="en-US"/>
+        </w:rPr>
+        <w:t>List.jsp</w:t>
+      </w:r>
+      <w:proofErr w:type="spellEnd"/>
+      <w:r>
+        <w:rPr>
+          <w:lang w:val="en-US"/>
+        </w:rPr>
+        <w:t xml:space="preserve"> </w:t>
+      </w:r>
+      <w:r>
+        <w:rPr>
+          <w:lang w:val="en-US"/>
+        </w:rPr>
+        <w:t>check</w:t>
+      </w:r>
+      <w:r>
+        <w:rPr>
+          <w:lang w:val="en-US"/>
+        </w:rPr>
+        <w:t xml:space="preserve"> line  </w:t>
+      </w:r>
+    </w:p>
+    <w:p>
+      <w:pPr>
+        <w:pStyle w:val="ListParagraph"/>
+        <w:rPr>
+          <w:b/>
+          <w:lang w:val="en-US"/>
+        </w:rPr>
+      </w:pPr>
+    </w:p>
+    <w:p>
+      <w:pPr>
+        <w:pStyle w:val="ListParagraph"/>
+        <w:rPr>
+          <w:lang w:val="en-US"/>
+        </w:rPr>
+      </w:pPr>
+      <w:r>
+        <w:rPr>
+          <w:b/>
+          <w:lang w:val="en-US"/>
+        </w:rPr>
+        <w:t xml:space="preserve">List&lt;Location&gt; </w:t>
+      </w:r>
+      <w:proofErr w:type="spellStart"/>
+      <w:r>
+        <w:rPr>
+          <w:b/>
+          <w:lang w:val="en-US"/>
+        </w:rPr>
+        <w:t>locationList</w:t>
       </w:r>
       <w:proofErr w:type="spellEnd"/>
       <w:r>
@@ -1056,7 +755,7 @@
           <w:b/>
           <w:lang w:val="en-US"/>
         </w:rPr>
-        <w:t>EmployeeDao</w:t>
+        <w:t>LocationDao</w:t>
       </w:r>
       <w:proofErr w:type="spellEnd"/>
       <w:r>
@@ -1080,7 +779,7 @@
           <w:b/>
           <w:lang w:val="en-US"/>
         </w:rPr>
-        <w:t>getAllEmployees</w:t>
+        <w:t>getAllLocations</w:t>
       </w:r>
       <w:proofErr w:type="spellEnd"/>
       <w:r>
@@ -1095,51 +794,6 @@
           <w:lang w:val="en-US"/>
         </w:rPr>
         <w:t xml:space="preserve"> </w:t>
-      </w:r>
-    </w:p>
-    <w:p>
-      <w:pPr>
-        <w:pStyle w:val="ListParagraph"/>
-        <w:rPr>
-          <w:lang w:val="en-US"/>
-        </w:rPr>
-      </w:pPr>
-      <w:r>
-        <w:rPr>
-          <w:lang w:val="en-US"/>
-        </w:rPr>
-        <w:t xml:space="preserve">With a method </w:t>
-      </w:r>
-      <w:proofErr w:type="spellStart"/>
-      <w:proofErr w:type="gramStart"/>
-      <w:r>
-        <w:rPr>
-          <w:b/>
-          <w:lang w:val="en-US"/>
-        </w:rPr>
-        <w:t>getAllEmployees</w:t>
-      </w:r>
-      <w:proofErr w:type="spellEnd"/>
-      <w:r>
-        <w:rPr>
-          <w:b/>
-          <w:lang w:val="en-US"/>
-        </w:rPr>
-        <w:t>(</w:t>
-      </w:r>
-      <w:proofErr w:type="gramEnd"/>
-      <w:r>
-        <w:rPr>
-          <w:b/>
-          <w:lang w:val="en-US"/>
-        </w:rPr>
-        <w:t>Connection con)</w:t>
-      </w:r>
-      <w:r>
-        <w:rPr>
-          <w:lang w:val="en-US"/>
-        </w:rPr>
-        <w:t xml:space="preserve"> from this class</w:t>
       </w:r>
     </w:p>
     <w:p>
@@ -1165,136 +819,19 @@
         <w:rPr>
           <w:lang w:val="en-US"/>
         </w:rPr>
-        <w:t>Check in the browser the listing employees page</w:t>
-      </w:r>
-    </w:p>
-    <w:p>
-      <w:pPr>
-        <w:pStyle w:val="ListParagraph"/>
-        <w:rPr>
-          <w:lang w:val="en-US"/>
-        </w:rPr>
-      </w:pPr>
-    </w:p>
-    <w:p>
-      <w:pPr>
-        <w:pStyle w:val="ListParagraph"/>
-        <w:numPr>
-          <w:ilvl w:val="0"/>
-          <w:numId w:val="1"/>
-        </w:numPr>
-        <w:rPr>
-          <w:b/>
-          <w:lang w:val="en-US"/>
-        </w:rPr>
-      </w:pPr>
-      <w:r>
-        <w:rPr>
-          <w:lang w:val="en-US"/>
-        </w:rPr>
-        <w:t xml:space="preserve">In </w:t>
-      </w:r>
-      <w:r>
-        <w:rPr>
-          <w:b/>
-          <w:lang w:val="en-US"/>
-        </w:rPr>
-        <w:t>employeeView.jsp</w:t>
-      </w:r>
-      <w:r>
-        <w:rPr>
-          <w:lang w:val="en-US"/>
-        </w:rPr>
-        <w:t>, replace the line where y</w:t>
-      </w:r>
-      <w:r>
-        <w:rPr>
-          <w:lang w:val="en-US"/>
-        </w:rPr>
-        <w:t>ou were extracting the employee</w:t>
-      </w:r>
-      <w:r>
-        <w:rPr>
-          <w:lang w:val="en-US"/>
-        </w:rPr>
-        <w:t xml:space="preserve"> details with the method</w:t>
-      </w:r>
-    </w:p>
-    <w:p>
-      <w:pPr>
-        <w:pStyle w:val="ListParagraph"/>
-        <w:rPr>
-          <w:b/>
-          <w:lang w:val="en-US"/>
-        </w:rPr>
-      </w:pPr>
-    </w:p>
-    <w:p>
-      <w:pPr>
-        <w:pStyle w:val="ListParagraph"/>
-        <w:rPr>
-          <w:b/>
-          <w:lang w:val="en-US"/>
-        </w:rPr>
-      </w:pPr>
-      <w:r>
-        <w:rPr>
-          <w:b/>
-          <w:lang w:val="en-US"/>
-        </w:rPr>
-        <w:t xml:space="preserve">Employee </w:t>
-      </w:r>
-      <w:proofErr w:type="spellStart"/>
-      <w:proofErr w:type="gramStart"/>
-      <w:r>
-        <w:rPr>
-          <w:b/>
-          <w:lang w:val="en-US"/>
-        </w:rPr>
-        <w:t>getEmployeeById</w:t>
-      </w:r>
-      <w:proofErr w:type="spellEnd"/>
-      <w:r>
-        <w:rPr>
-          <w:b/>
-          <w:lang w:val="en-US"/>
-        </w:rPr>
-        <w:t>(</w:t>
-      </w:r>
-      <w:proofErr w:type="gramEnd"/>
-      <w:r>
-        <w:rPr>
-          <w:b/>
-          <w:lang w:val="en-US"/>
-        </w:rPr>
-        <w:t>Connection con, Long id)</w:t>
-      </w:r>
-    </w:p>
-    <w:p>
-      <w:pPr>
-        <w:pStyle w:val="ListParagraph"/>
-        <w:rPr>
-          <w:lang w:val="en-US"/>
-        </w:rPr>
-      </w:pPr>
-    </w:p>
-    <w:p>
-      <w:pPr>
-        <w:pStyle w:val="ListParagraph"/>
-        <w:numPr>
-          <w:ilvl w:val="0"/>
-          <w:numId w:val="1"/>
-        </w:numPr>
-        <w:rPr>
-          <w:b/>
-          <w:lang w:val="en-US"/>
-        </w:rPr>
-      </w:pPr>
-      <w:r>
-        <w:rPr>
-          <w:lang w:val="en-US"/>
-        </w:rPr>
-        <w:t>Check in the browser the employee details page</w:t>
+        <w:t xml:space="preserve">Check in the browser the listing </w:t>
+      </w:r>
+      <w:r>
+        <w:rPr>
+          <w:lang w:val="en-US"/>
+        </w:rPr>
+        <w:t>locations</w:t>
+      </w:r>
+      <w:r>
+        <w:rPr>
+          <w:lang w:val="en-US"/>
+        </w:rPr>
+        <w:t xml:space="preserve"> page</w:t>
       </w:r>
     </w:p>
     <w:p>

</xml_diff>